<commit_message>
Version 0.1 Basic Template
</commit_message>
<xml_diff>
--- a/Docs/Template.docx
+++ b/Docs/Template.docx
@@ -272,13 +272,26 @@
             <w:rPr>
               <w:lang w:val="en-US"/>
             </w:rPr>
+            <w:sectPr>
+              <w:headerReference w:type="default" r:id="rId8"/>
+              <w:footerReference w:type="default" r:id="rId9"/>
+              <w:headerReference w:type="first" r:id="rId10"/>
+              <w:footerReference w:type="first" r:id="rId11"/>
+              <w:pgSz w:w="11906" w:h="16838"/>
+              <w:pgMar w:top="1417" w:right="1701" w:bottom="1417" w:left="1701" w:header="708" w:footer="708" w:gutter="0"/>
+              <w:pgNumType w:fmt="lowerRoman" w:start="1"/>
+              <w:cols w:space="708"/>
+              <w:titlePg/>
+              <w:docGrid w:linePitch="360"/>
+            </w:sectPr>
           </w:pPr>
-          <w:r>
+        </w:p>
+        <w:p>
+          <w:pPr>
             <w:rPr>
               <w:lang w:val="en-US"/>
             </w:rPr>
-            <w:br w:type="page"/>
-          </w:r>
+          </w:pPr>
         </w:p>
       </w:sdtContent>
     </w:sdt>
@@ -289,28 +302,15 @@
         </w:rPr>
       </w:pPr>
     </w:p>
-    <w:p>
-      <w:pPr>
-        <w:rPr>
-          <w:lang w:val="en-US"/>
-        </w:rPr>
-        <w:sectPr>
-          <w:headerReference w:type="default" r:id="rId8"/>
-          <w:footerReference w:type="default" r:id="rId9"/>
-          <w:headerReference w:type="first" r:id="rId10"/>
-          <w:footerReference w:type="first" r:id="rId11"/>
-          <w:pgSz w:w="11906" w:h="16838"/>
-          <w:pgMar w:top="1417" w:right="1701" w:bottom="1417" w:left="1701" w:header="708" w:footer="708" w:gutter="0"/>
-          <w:pgNumType w:fmt="lowerRoman" w:start="1"/>
-          <w:cols w:space="708"/>
-          <w:titlePg/>
-          <w:docGrid w:linePitch="360"/>
-        </w:sectPr>
-      </w:pPr>
-    </w:p>
     <w:sdt>
       <w:sdtPr>
         <w:rPr>
+          <w:rFonts w:asciiTheme="minorHAnsi" w:eastAsiaTheme="minorHAnsi" w:hAnsiTheme="minorHAnsi" w:cstheme="minorBidi"/>
+          <w:b w:val="0"/>
+          <w:bCs w:val="0"/>
+          <w:color w:val="auto"/>
+          <w:sz w:val="22"/>
+          <w:szCs w:val="22"/>
           <w:lang w:val="en-US"/>
         </w:rPr>
         <w:id w:val="1818552"/>
@@ -319,37 +319,18 @@
           <w:docPartUnique/>
         </w:docPartObj>
       </w:sdtPr>
-      <w:sdtEndPr>
-        <w:rPr>
-          <w:rFonts w:asciiTheme="minorHAnsi" w:eastAsiaTheme="minorHAnsi" w:hAnsiTheme="minorHAnsi" w:cstheme="minorBidi"/>
-          <w:b w:val="0"/>
-          <w:bCs w:val="0"/>
-          <w:color w:val="auto"/>
-          <w:sz w:val="22"/>
-          <w:szCs w:val="22"/>
-        </w:rPr>
-      </w:sdtEndPr>
       <w:sdtContent>
         <w:p>
           <w:pPr>
             <w:pStyle w:val="Ttulodondice"/>
-            <w:rPr>
-              <w:lang w:val="en-US"/>
-            </w:rPr>
           </w:pPr>
+          <w:proofErr w:type="spellStart"/>
           <w:r>
-            <w:rPr>
-              <w:lang w:val="en-US"/>
-            </w:rPr>
             <w:t>Content</w:t>
           </w:r>
+          <w:proofErr w:type="spellEnd"/>
         </w:p>
         <w:p>
-          <w:pPr>
-            <w:rPr>
-              <w:lang w:val="en-US"/>
-            </w:rPr>
-          </w:pPr>
           <w:r>
             <w:rPr>
               <w:lang w:val="en-US"/>
@@ -357,9 +338,6 @@
             <w:fldChar w:fldCharType="begin"/>
           </w:r>
           <w:r>
-            <w:rPr>
-              <w:lang w:val="en-US"/>
-            </w:rPr>
             <w:instrText xml:space="preserve"> TOC \o "1-3" \h \z \u </w:instrText>
           </w:r>
           <w:r>
@@ -373,7 +351,6 @@
               <w:b/>
               <w:bCs/>
               <w:noProof/>
-              <w:lang w:val="en-US"/>
             </w:rPr>
             <w:t>Não foi encontrada nenhuma entrada de índice.</w:t>
           </w:r>
@@ -387,11 +364,7 @@
       </w:sdtContent>
     </w:sdt>
     <w:p>
-      <w:pPr>
-        <w:rPr>
-          <w:lang w:val="en-US"/>
-        </w:rPr>
-      </w:pPr>
+      <w:proofErr w:type="spellStart"/>
       <w:r>
         <w:rPr>
           <w:rFonts w:asciiTheme="majorHAnsi" w:eastAsiaTheme="majorEastAsia" w:hAnsiTheme="majorHAnsi" w:cstheme="majorBidi"/>
@@ -400,17 +373,12 @@
           <w:color w:val="365F91" w:themeColor="accent1" w:themeShade="BF"/>
           <w:sz w:val="28"/>
           <w:szCs w:val="28"/>
-          <w:lang w:val="en-US"/>
         </w:rPr>
         <w:t>Images</w:t>
       </w:r>
+      <w:proofErr w:type="spellEnd"/>
     </w:p>
     <w:p>
-      <w:pPr>
-        <w:rPr>
-          <w:lang w:val="en-US"/>
-        </w:rPr>
-      </w:pPr>
       <w:r>
         <w:rPr>
           <w:lang w:val="en-US"/>
@@ -418,9 +386,6 @@
         <w:fldChar w:fldCharType="begin"/>
       </w:r>
       <w:r>
-        <w:rPr>
-          <w:lang w:val="en-US"/>
-        </w:rPr>
         <w:instrText xml:space="preserve"> TOC \h \z \c "Figure" </w:instrText>
       </w:r>
       <w:r>
@@ -434,7 +399,6 @@
           <w:b/>
           <w:bCs/>
           <w:noProof/>
-          <w:lang w:val="en-US"/>
         </w:rPr>
         <w:t>Não foi encontrada nenhuma entrada do índice de ilustrações.</w:t>
       </w:r>
@@ -446,11 +410,7 @@
       </w:r>
     </w:p>
     <w:p>
-      <w:pPr>
-        <w:rPr>
-          <w:lang w:val="en-US"/>
-        </w:rPr>
-      </w:pPr>
+      <w:proofErr w:type="spellStart"/>
       <w:r>
         <w:rPr>
           <w:rFonts w:asciiTheme="majorHAnsi" w:eastAsiaTheme="majorEastAsia" w:hAnsiTheme="majorHAnsi" w:cstheme="majorBidi"/>
@@ -459,17 +419,12 @@
           <w:color w:val="365F91" w:themeColor="accent1" w:themeShade="BF"/>
           <w:sz w:val="28"/>
           <w:szCs w:val="28"/>
-          <w:lang w:val="en-US"/>
         </w:rPr>
         <w:t>Tables</w:t>
       </w:r>
+      <w:proofErr w:type="spellEnd"/>
     </w:p>
     <w:p>
-      <w:pPr>
-        <w:rPr>
-          <w:lang w:val="en-US"/>
-        </w:rPr>
-      </w:pPr>
       <w:r>
         <w:rPr>
           <w:lang w:val="en-US"/>
@@ -477,9 +432,6 @@
         <w:fldChar w:fldCharType="begin"/>
       </w:r>
       <w:r>
-        <w:rPr>
-          <w:lang w:val="en-US"/>
-        </w:rPr>
         <w:instrText xml:space="preserve"> TOC \h \z \c "Table" </w:instrText>
       </w:r>
       <w:r>
@@ -493,7 +445,6 @@
           <w:b/>
           <w:bCs/>
           <w:noProof/>
-          <w:lang w:val="en-US"/>
         </w:rPr>
         <w:t>Não foi encontrada nenhuma entrada do índice de ilustrações.</w:t>
       </w:r>
@@ -505,36 +456,23 @@
       </w:r>
     </w:p>
     <w:p>
-      <w:pPr>
-        <w:rPr>
-          <w:lang w:val="en-US"/>
-        </w:rPr>
-      </w:pPr>
       <w:r>
-        <w:rPr>
-          <w:lang w:val="en-US"/>
-        </w:rPr>
         <w:br w:type="page"/>
       </w:r>
     </w:p>
-    <w:p>
-      <w:pPr>
-        <w:rPr>
-          <w:lang w:val="en-US"/>
-        </w:rPr>
-      </w:pPr>
-    </w:p>
+    <w:p/>
     <w:tbl>
       <w:tblPr>
         <w:tblStyle w:val="Tabelacomgrelha"/>
-        <w:tblW w:w="9116" w:type="dxa"/>
+        <w:tblW w:w="9607" w:type="dxa"/>
         <w:tblLook w:val="04A0"/>
       </w:tblPr>
       <w:tblGrid>
         <w:gridCol w:w="1728"/>
         <w:gridCol w:w="2201"/>
         <w:gridCol w:w="1729"/>
-        <w:gridCol w:w="1729"/>
+        <w:gridCol w:w="971"/>
+        <w:gridCol w:w="1249"/>
         <w:gridCol w:w="1729"/>
       </w:tblGrid>
       <w:tr>
@@ -552,13 +490,7 @@
               <w:rPr>
                 <w:lang w:val="en-US"/>
               </w:rPr>
-              <w:t>Dat</w:t>
-            </w:r>
-            <w:r>
-              <w:rPr>
-                <w:lang w:val="en-US"/>
-              </w:rPr>
-              <w:t>e</w:t>
+              <w:t>Date</w:t>
             </w:r>
           </w:p>
         </w:tc>
@@ -600,7 +532,7 @@
         </w:tc>
         <w:tc>
           <w:tcPr>
-            <w:tcW w:w="1729" w:type="dxa"/>
+            <w:tcW w:w="971" w:type="dxa"/>
           </w:tcPr>
           <w:p>
             <w:pPr>
@@ -613,6 +545,24 @@
                 <w:lang w:val="en-US"/>
               </w:rPr>
               <w:t>Version</w:t>
+            </w:r>
+          </w:p>
+        </w:tc>
+        <w:tc>
+          <w:tcPr>
+            <w:tcW w:w="1249" w:type="dxa"/>
+          </w:tcPr>
+          <w:p>
+            <w:pPr>
+              <w:rPr>
+                <w:lang w:val="en-US"/>
+              </w:rPr>
+            </w:pPr>
+            <w:r>
+              <w:rPr>
+                <w:lang w:val="en-US"/>
+              </w:rPr>
+              <w:t>Approvers</w:t>
             </w:r>
           </w:p>
         </w:tc>
@@ -630,7 +580,7 @@
               <w:rPr>
                 <w:lang w:val="en-US"/>
               </w:rPr>
-              <w:t>Approvers</w:t>
+              <w:t>State</w:t>
             </w:r>
           </w:p>
         </w:tc>
@@ -648,7 +598,7 @@
               <w:alias w:val="Data"/>
               <w:id w:val="1818553"/>
               <w:placeholder>
-                <w:docPart w:val="69291EB85F884316BEA13909F96D0DC6"/>
+                <w:docPart w:val="F8345755A20D43D5BF20404ABEE22AD8"/>
               </w:placeholder>
               <w:dataBinding w:prefixMappings="xmlns:ns0='http://schemas.microsoft.com/office/2006/coverPageProps'" w:xpath="/ns0:CoverPageProperties[1]/ns0:PublishDate[1]" w:storeItemID="{55AF091B-3C7A-41E3-B477-F2FDAA23CFDA}"/>
               <w:date w:fullDate="2013-02-16T00:00:00Z">
@@ -692,19 +642,7 @@
               <w:rPr>
                 <w:lang w:val="en-US"/>
               </w:rPr>
-              <w:t>Creation</w:t>
-            </w:r>
-            <w:r>
-              <w:rPr>
-                <w:lang w:val="en-US"/>
-              </w:rPr>
-              <w:t xml:space="preserve"> of</w:t>
-            </w:r>
-            <w:r>
-              <w:rPr>
-                <w:lang w:val="en-US"/>
-              </w:rPr>
-              <w:t xml:space="preserve"> first draft</w:t>
+              <w:t>Creation of first draft</w:t>
             </w:r>
           </w:p>
         </w:tc>
@@ -728,7 +666,7 @@
         </w:tc>
         <w:tc>
           <w:tcPr>
-            <w:tcW w:w="1729" w:type="dxa"/>
+            <w:tcW w:w="971" w:type="dxa"/>
           </w:tcPr>
           <w:p>
             <w:pPr>
@@ -742,6 +680,18 @@
               </w:rPr>
               <w:t>0.1</w:t>
             </w:r>
+          </w:p>
+        </w:tc>
+        <w:tc>
+          <w:tcPr>
+            <w:tcW w:w="1249" w:type="dxa"/>
+          </w:tcPr>
+          <w:p>
+            <w:pPr>
+              <w:rPr>
+                <w:lang w:val="en-US"/>
+              </w:rPr>
+            </w:pPr>
           </w:p>
         </w:tc>
         <w:tc>
@@ -754,6 +704,12 @@
                 <w:lang w:val="en-US"/>
               </w:rPr>
             </w:pPr>
+            <w:r>
+              <w:rPr>
+                <w:lang w:val="en-US"/>
+              </w:rPr>
+              <w:t>Draft</w:t>
+            </w:r>
           </w:p>
         </w:tc>
       </w:tr>
@@ -770,8 +726,9 @@
               <w:alias w:val="Data"/>
               <w:id w:val="1818613"/>
               <w:placeholder>
-                <w:docPart w:val="B13A6D4A725A4B10A7269A3FD2C4422B"/>
+                <w:docPart w:val="881995A5682B45A487D4E0E8A0D17BC4"/>
               </w:placeholder>
+              <w:showingPlcHdr/>
               <w:dataBinding w:prefixMappings="xmlns:ns0='http://schemas.microsoft.com/office/2006/coverPageProps'" w:xpath="/ns0:CoverPageProperties[1]/ns0:PublishDate[1]" w:storeItemID="{55AF091B-3C7A-41E3-B477-F2FDAA23CFDA}"/>
               <w:date w:fullDate="2013-02-16T00:00:00Z">
                 <w:dateFormat w:val="dd-MM-yyyy"/>
@@ -790,7 +747,10 @@
                   </w:rPr>
                 </w:pPr>
                 <w:r>
-                  <w:t>16-02-2013</w:t>
+                  <w:rPr>
+                    <w:color w:val="4F81BD" w:themeColor="accent1"/>
+                  </w:rPr>
+                  <w:t>[Escolher a data]</w:t>
                 </w:r>
               </w:p>
             </w:sdtContent>
@@ -822,7 +782,19 @@
         </w:tc>
         <w:tc>
           <w:tcPr>
-            <w:tcW w:w="1729" w:type="dxa"/>
+            <w:tcW w:w="971" w:type="dxa"/>
+          </w:tcPr>
+          <w:p>
+            <w:pPr>
+              <w:rPr>
+                <w:lang w:val="en-US"/>
+              </w:rPr>
+            </w:pPr>
+          </w:p>
+        </w:tc>
+        <w:tc>
+          <w:tcPr>
+            <w:tcW w:w="1249" w:type="dxa"/>
           </w:tcPr>
           <w:p>
             <w:pPr>
@@ -856,10 +828,11 @@
                 <w:lang w:val="en-US"/>
               </w:rPr>
               <w:alias w:val="Data"/>
-              <w:id w:val="1818555"/>
+              <w:id w:val="5290067"/>
               <w:placeholder>
-                <w:docPart w:val="001B8F76454F42DF9430C2B44125EF5B"/>
+                <w:docPart w:val="99FA5450F12A42D3ABC3249F6DAA9D07"/>
               </w:placeholder>
+              <w:showingPlcHdr/>
               <w:dataBinding w:prefixMappings="xmlns:ns0='http://schemas.microsoft.com/office/2006/coverPageProps'" w:xpath="/ns0:CoverPageProperties[1]/ns0:PublishDate[1]" w:storeItemID="{55AF091B-3C7A-41E3-B477-F2FDAA23CFDA}"/>
               <w:date w:fullDate="2013-02-16T00:00:00Z">
                 <w:dateFormat w:val="dd-MM-yyyy"/>
@@ -878,7 +851,10 @@
                   </w:rPr>
                 </w:pPr>
                 <w:r>
-                  <w:t>16-02-2013</w:t>
+                  <w:rPr>
+                    <w:color w:val="4F81BD" w:themeColor="accent1"/>
+                  </w:rPr>
+                  <w:t>[Escolher a data]</w:t>
                 </w:r>
               </w:p>
             </w:sdtContent>
@@ -910,7 +886,123 @@
         </w:tc>
         <w:tc>
           <w:tcPr>
+            <w:tcW w:w="971" w:type="dxa"/>
+          </w:tcPr>
+          <w:p>
+            <w:pPr>
+              <w:rPr>
+                <w:lang w:val="en-US"/>
+              </w:rPr>
+            </w:pPr>
+          </w:p>
+        </w:tc>
+        <w:tc>
+          <w:tcPr>
+            <w:tcW w:w="1249" w:type="dxa"/>
+          </w:tcPr>
+          <w:p>
+            <w:pPr>
+              <w:rPr>
+                <w:lang w:val="en-US"/>
+              </w:rPr>
+            </w:pPr>
+          </w:p>
+        </w:tc>
+        <w:tc>
+          <w:tcPr>
             <w:tcW w:w="1729" w:type="dxa"/>
+          </w:tcPr>
+          <w:p>
+            <w:pPr>
+              <w:rPr>
+                <w:lang w:val="en-US"/>
+              </w:rPr>
+            </w:pPr>
+          </w:p>
+        </w:tc>
+      </w:tr>
+      <w:tr>
+        <w:tc>
+          <w:tcPr>
+            <w:tcW w:w="1728" w:type="dxa"/>
+          </w:tcPr>
+          <w:sdt>
+            <w:sdtPr>
+              <w:rPr>
+                <w:lang w:val="en-US"/>
+              </w:rPr>
+              <w:alias w:val="Data"/>
+              <w:id w:val="1818555"/>
+              <w:placeholder>
+                <w:docPart w:val="535358A20E4A43E99A0B747C7731CA99"/>
+              </w:placeholder>
+              <w:showingPlcHdr/>
+              <w:dataBinding w:prefixMappings="xmlns:ns0='http://schemas.microsoft.com/office/2006/coverPageProps'" w:xpath="/ns0:CoverPageProperties[1]/ns0:PublishDate[1]" w:storeItemID="{55AF091B-3C7A-41E3-B477-F2FDAA23CFDA}"/>
+              <w:date w:fullDate="2013-02-16T00:00:00Z">
+                <w:dateFormat w:val="dd-MM-yyyy"/>
+                <w:lid w:val="pt-PT"/>
+                <w:storeMappedDataAs w:val="dateTime"/>
+                <w:calendar w:val="gregorian"/>
+              </w:date>
+            </w:sdtPr>
+            <w:sdtContent>
+              <w:p>
+                <w:pPr>
+                  <w:pStyle w:val="SemEspaamento"/>
+                  <w:rPr>
+                    <w:rFonts w:eastAsiaTheme="minorHAnsi"/>
+                    <w:lang w:val="en-US"/>
+                  </w:rPr>
+                </w:pPr>
+                <w:r>
+                  <w:rPr>
+                    <w:color w:val="4F81BD" w:themeColor="accent1"/>
+                  </w:rPr>
+                  <w:t>[Escolher a data]</w:t>
+                </w:r>
+              </w:p>
+            </w:sdtContent>
+          </w:sdt>
+        </w:tc>
+        <w:tc>
+          <w:tcPr>
+            <w:tcW w:w="2201" w:type="dxa"/>
+          </w:tcPr>
+          <w:p>
+            <w:pPr>
+              <w:rPr>
+                <w:lang w:val="en-US"/>
+              </w:rPr>
+            </w:pPr>
+          </w:p>
+        </w:tc>
+        <w:tc>
+          <w:tcPr>
+            <w:tcW w:w="1729" w:type="dxa"/>
+          </w:tcPr>
+          <w:p>
+            <w:pPr>
+              <w:rPr>
+                <w:lang w:val="en-US"/>
+              </w:rPr>
+            </w:pPr>
+          </w:p>
+        </w:tc>
+        <w:tc>
+          <w:tcPr>
+            <w:tcW w:w="971" w:type="dxa"/>
+          </w:tcPr>
+          <w:p>
+            <w:pPr>
+              <w:rPr>
+                <w:lang w:val="en-US"/>
+              </w:rPr>
+            </w:pPr>
+          </w:p>
+        </w:tc>
+        <w:tc>
+          <w:tcPr>
+            <w:tcW w:w="1249" w:type="dxa"/>
           </w:tcPr>
           <w:p>
             <w:pPr>
@@ -947,6 +1039,7 @@
           <w:lang w:val="en-US"/>
         </w:rPr>
         <w:sectPr>
+          <w:footerReference w:type="default" r:id="rId12"/>
           <w:pgSz w:w="11906" w:h="16838"/>
           <w:pgMar w:top="1417" w:right="1701" w:bottom="1417" w:left="1701" w:header="708" w:footer="708" w:gutter="0"/>
           <w:pgNumType w:fmt="lowerRoman" w:start="1"/>
@@ -962,34 +1055,8 @@
         </w:rPr>
       </w:pPr>
     </w:p>
-    <w:p>
-      <w:pPr>
-        <w:rPr>
-          <w:lang w:val="en-US"/>
-        </w:rPr>
-      </w:pPr>
-      <w:r>
-        <w:rPr>
-          <w:lang w:val="en-US"/>
-        </w:rPr>
-        <w:br w:type="page"/>
-      </w:r>
-    </w:p>
-    <w:p>
-      <w:pPr>
-        <w:rPr>
-          <w:lang w:val="en-US"/>
-        </w:rPr>
-      </w:pPr>
-    </w:p>
-    <w:p>
-      <w:pPr>
-        <w:rPr>
-          <w:lang w:val="en-US"/>
-        </w:rPr>
-      </w:pPr>
-    </w:p>
     <w:sectPr>
+      <w:footerReference w:type="first" r:id="rId13"/>
       <w:pgSz w:w="11906" w:h="16838"/>
       <w:pgMar w:top="1417" w:right="1701" w:bottom="1417" w:left="1701" w:header="708" w:footer="708" w:gutter="0"/>
       <w:pgNumType w:start="1"/>
@@ -1087,6 +1154,9 @@
   <w:p>
     <w:pPr>
       <w:pStyle w:val="Rodap"/>
+      <w:tabs>
+        <w:tab w:val="clear" w:pos="4252"/>
+      </w:tabs>
     </w:pPr>
     <w:sdt>
       <w:sdtPr>
@@ -1103,6 +1173,109 @@
         <w:proofErr w:type="spellEnd"/>
       </w:sdtContent>
     </w:sdt>
+    <w:r>
+      <w:tab/>
+    </w:r>
+  </w:p>
+</w:ftr>
+</file>
+
+<file path=word/footer3.xml><?xml version="1.0" encoding="utf-8"?>
+<w:ftr xmlns:ve="http://schemas.openxmlformats.org/markup-compatibility/2006" xmlns:o="urn:schemas-microsoft-com:office:office" xmlns:r="http://schemas.openxmlformats.org/officeDocument/2006/relationships" xmlns:m="http://schemas.openxmlformats.org/officeDocument/2006/math" xmlns:v="urn:schemas-microsoft-com:vml" xmlns:wp="http://schemas.openxmlformats.org/drawingml/2006/wordprocessingDrawing" xmlns:w10="urn:schemas-microsoft-com:office:word" xmlns:w="http://schemas.openxmlformats.org/wordprocessingml/2006/main" xmlns:wne="http://schemas.microsoft.com/office/word/2006/wordml">
+  <w:p>
+    <w:pPr>
+      <w:pStyle w:val="Rodap"/>
+    </w:pPr>
+    <w:r>
+      <w:t>Projeto Software 2013</w:t>
+    </w:r>
+  </w:p>
+  <w:p>
+    <w:pPr>
+      <w:pStyle w:val="Rodap"/>
+    </w:pPr>
+    <w:sdt>
+      <w:sdtPr>
+        <w:alias w:val="Título"/>
+        <w:id w:val="5290079"/>
+        <w:dataBinding w:prefixMappings="xmlns:ns0='http://purl.org/dc/elements/1.1/' xmlns:ns1='http://schemas.openxmlformats.org/package/2006/metadata/core-properties' " w:xpath="/ns1:coreProperties[1]/ns0:title[1]" w:storeItemID="{6C3C8BC8-F283-45AE-878A-BAB7291924A1}"/>
+        <w:text/>
+      </w:sdtPr>
+      <w:sdtContent>
+        <w:proofErr w:type="spellStart"/>
+        <w:r>
+          <w:t>Template</w:t>
+        </w:r>
+        <w:proofErr w:type="spellEnd"/>
+      </w:sdtContent>
+    </w:sdt>
+    <w:r>
+      <w:tab/>
+    </w:r>
+    <w:r>
+      <w:tab/>
+    </w:r>
+    <w:fldSimple w:instr=" PAGE   \* MERGEFORMAT ">
+      <w:r>
+        <w:rPr>
+          <w:noProof/>
+        </w:rPr>
+        <w:t>ii</w:t>
+      </w:r>
+    </w:fldSimple>
+  </w:p>
+</w:ftr>
+</file>
+
+<file path=word/footer4.xml><?xml version="1.0" encoding="utf-8"?>
+<w:ftr xmlns:ve="http://schemas.openxmlformats.org/markup-compatibility/2006" xmlns:o="urn:schemas-microsoft-com:office:office" xmlns:r="http://schemas.openxmlformats.org/officeDocument/2006/relationships" xmlns:m="http://schemas.openxmlformats.org/officeDocument/2006/math" xmlns:v="urn:schemas-microsoft-com:vml" xmlns:wp="http://schemas.openxmlformats.org/drawingml/2006/wordprocessingDrawing" xmlns:w10="urn:schemas-microsoft-com:office:word" xmlns:w="http://schemas.openxmlformats.org/wordprocessingml/2006/main" xmlns:wne="http://schemas.microsoft.com/office/word/2006/wordml">
+  <w:p>
+    <w:pPr>
+      <w:pStyle w:val="Rodap"/>
+    </w:pPr>
+    <w:r>
+      <w:t>Projeto Software 2013</w:t>
+    </w:r>
+    <w:r>
+      <w:tab/>
+    </w:r>
+    <w:r>
+      <w:tab/>
+    </w:r>
+  </w:p>
+  <w:p>
+    <w:pPr>
+      <w:pStyle w:val="Rodap"/>
+      <w:tabs>
+        <w:tab w:val="clear" w:pos="4252"/>
+      </w:tabs>
+    </w:pPr>
+    <w:sdt>
+      <w:sdtPr>
+        <w:alias w:val="Título"/>
+        <w:id w:val="5290082"/>
+        <w:dataBinding w:prefixMappings="xmlns:ns0='http://purl.org/dc/elements/1.1/' xmlns:ns1='http://schemas.openxmlformats.org/package/2006/metadata/core-properties' " w:xpath="/ns1:coreProperties[1]/ns0:title[1]" w:storeItemID="{6C3C8BC8-F283-45AE-878A-BAB7291924A1}"/>
+        <w:text/>
+      </w:sdtPr>
+      <w:sdtContent>
+        <w:proofErr w:type="spellStart"/>
+        <w:r>
+          <w:t>Template</w:t>
+        </w:r>
+        <w:proofErr w:type="spellEnd"/>
+      </w:sdtContent>
+    </w:sdt>
+    <w:r>
+      <w:tab/>
+    </w:r>
+    <w:fldSimple w:instr=" PAGE   \* MERGEFORMAT ">
+      <w:r>
+        <w:rPr>
+          <w:noProof/>
+        </w:rPr>
+        <w:t>1</w:t>
+      </w:r>
+    </w:fldSimple>
   </w:p>
 </w:ftr>
 </file>
@@ -1776,93 +1949,6 @@
   <w:docParts>
     <w:docPart>
       <w:docPartPr>
-        <w:name w:val="69291EB85F884316BEA13909F96D0DC6"/>
-        <w:category>
-          <w:name w:val="Geral"/>
-          <w:gallery w:val="placeholder"/>
-        </w:category>
-        <w:types>
-          <w:type w:val="bbPlcHdr"/>
-        </w:types>
-        <w:behaviors>
-          <w:behavior w:val="content"/>
-        </w:behaviors>
-        <w:guid w:val="{0BE7B040-70F0-4D77-A84A-37C02F40D69C}"/>
-      </w:docPartPr>
-      <w:docPartBody>
-        <w:p>
-          <w:pPr>
-            <w:pStyle w:val="69291EB85F884316BEA13909F96D0DC6"/>
-          </w:pPr>
-          <w:r>
-            <w:rPr>
-              <w:color w:val="4F81BD" w:themeColor="accent1"/>
-            </w:rPr>
-            <w:t>[Escolher a data]</w:t>
-          </w:r>
-        </w:p>
-      </w:docPartBody>
-    </w:docPart>
-    <w:docPart>
-      <w:docPartPr>
-        <w:name w:val="001B8F76454F42DF9430C2B44125EF5B"/>
-        <w:category>
-          <w:name w:val="Geral"/>
-          <w:gallery w:val="placeholder"/>
-        </w:category>
-        <w:types>
-          <w:type w:val="bbPlcHdr"/>
-        </w:types>
-        <w:behaviors>
-          <w:behavior w:val="content"/>
-        </w:behaviors>
-        <w:guid w:val="{36FDE851-1E7B-4900-BD91-4D3149EC76AB}"/>
-      </w:docPartPr>
-      <w:docPartBody>
-        <w:p>
-          <w:pPr>
-            <w:pStyle w:val="001B8F76454F42DF9430C2B44125EF5B"/>
-          </w:pPr>
-          <w:r>
-            <w:rPr>
-              <w:color w:val="4F81BD" w:themeColor="accent1"/>
-            </w:rPr>
-            <w:t>[Escolher a data]</w:t>
-          </w:r>
-        </w:p>
-      </w:docPartBody>
-    </w:docPart>
-    <w:docPart>
-      <w:docPartPr>
-        <w:name w:val="B13A6D4A725A4B10A7269A3FD2C4422B"/>
-        <w:category>
-          <w:name w:val="Geral"/>
-          <w:gallery w:val="placeholder"/>
-        </w:category>
-        <w:types>
-          <w:type w:val="bbPlcHdr"/>
-        </w:types>
-        <w:behaviors>
-          <w:behavior w:val="content"/>
-        </w:behaviors>
-        <w:guid w:val="{07CCCCE8-4785-4ACC-9683-C5626738B2AE}"/>
-      </w:docPartPr>
-      <w:docPartBody>
-        <w:p>
-          <w:pPr>
-            <w:pStyle w:val="B13A6D4A725A4B10A7269A3FD2C4422B"/>
-          </w:pPr>
-          <w:r>
-            <w:rPr>
-              <w:color w:val="4F81BD" w:themeColor="accent1"/>
-            </w:rPr>
-            <w:t>[Escolher a data]</w:t>
-          </w:r>
-        </w:p>
-      </w:docPartBody>
-    </w:docPart>
-    <w:docPart>
-      <w:docPartPr>
         <w:name w:val="0BB167A0C54B414086401B63BF71B810"/>
         <w:category>
           <w:name w:val="Geral"/>
@@ -2009,6 +2095,122 @@
         </w:p>
       </w:docPartBody>
     </w:docPart>
+    <w:docPart>
+      <w:docPartPr>
+        <w:name w:val="F8345755A20D43D5BF20404ABEE22AD8"/>
+        <w:category>
+          <w:name w:val="Geral"/>
+          <w:gallery w:val="placeholder"/>
+        </w:category>
+        <w:types>
+          <w:type w:val="bbPlcHdr"/>
+        </w:types>
+        <w:behaviors>
+          <w:behavior w:val="content"/>
+        </w:behaviors>
+        <w:guid w:val="{A0F94061-098D-4E1C-81EC-FAE56465B509}"/>
+      </w:docPartPr>
+      <w:docPartBody>
+        <w:p>
+          <w:pPr>
+            <w:pStyle w:val="F8345755A20D43D5BF20404ABEE22AD8"/>
+          </w:pPr>
+          <w:r>
+            <w:rPr>
+              <w:color w:val="4F81BD" w:themeColor="accent1"/>
+            </w:rPr>
+            <w:t>[Escolher a data]</w:t>
+          </w:r>
+        </w:p>
+      </w:docPartBody>
+    </w:docPart>
+    <w:docPart>
+      <w:docPartPr>
+        <w:name w:val="881995A5682B45A487D4E0E8A0D17BC4"/>
+        <w:category>
+          <w:name w:val="Geral"/>
+          <w:gallery w:val="placeholder"/>
+        </w:category>
+        <w:types>
+          <w:type w:val="bbPlcHdr"/>
+        </w:types>
+        <w:behaviors>
+          <w:behavior w:val="content"/>
+        </w:behaviors>
+        <w:guid w:val="{B13237AE-1E23-4ED7-8344-409E5E0BD201}"/>
+      </w:docPartPr>
+      <w:docPartBody>
+        <w:p>
+          <w:pPr>
+            <w:pStyle w:val="881995A5682B45A487D4E0E8A0D17BC4"/>
+          </w:pPr>
+          <w:r>
+            <w:rPr>
+              <w:color w:val="4F81BD" w:themeColor="accent1"/>
+            </w:rPr>
+            <w:t>[Escolher a data]</w:t>
+          </w:r>
+        </w:p>
+      </w:docPartBody>
+    </w:docPart>
+    <w:docPart>
+      <w:docPartPr>
+        <w:name w:val="535358A20E4A43E99A0B747C7731CA99"/>
+        <w:category>
+          <w:name w:val="Geral"/>
+          <w:gallery w:val="placeholder"/>
+        </w:category>
+        <w:types>
+          <w:type w:val="bbPlcHdr"/>
+        </w:types>
+        <w:behaviors>
+          <w:behavior w:val="content"/>
+        </w:behaviors>
+        <w:guid w:val="{756C314F-DE6B-4E56-AAFF-6633678E6FC9}"/>
+      </w:docPartPr>
+      <w:docPartBody>
+        <w:p>
+          <w:pPr>
+            <w:pStyle w:val="535358A20E4A43E99A0B747C7731CA99"/>
+          </w:pPr>
+          <w:r>
+            <w:rPr>
+              <w:color w:val="4F81BD" w:themeColor="accent1"/>
+            </w:rPr>
+            <w:t>[Escolher a data]</w:t>
+          </w:r>
+        </w:p>
+      </w:docPartBody>
+    </w:docPart>
+    <w:docPart>
+      <w:docPartPr>
+        <w:name w:val="99FA5450F12A42D3ABC3249F6DAA9D07"/>
+        <w:category>
+          <w:name w:val="Geral"/>
+          <w:gallery w:val="placeholder"/>
+        </w:category>
+        <w:types>
+          <w:type w:val="bbPlcHdr"/>
+        </w:types>
+        <w:behaviors>
+          <w:behavior w:val="content"/>
+        </w:behaviors>
+        <w:guid w:val="{271C3748-C0F9-4CE1-9DDF-9824A2FAF007}"/>
+      </w:docPartPr>
+      <w:docPartBody>
+        <w:p>
+          <w:pPr>
+            <w:pStyle w:val="99FA5450F12A42D3ABC3249F6DAA9D07"/>
+          </w:pPr>
+          <w:r>
+            <w:rPr>
+              <w:color w:val="4F81BD" w:themeColor="accent1"/>
+            </w:rPr>
+            <w:t>[Escolher a data]</w:t>
+          </w:r>
+        </w:p>
+      </w:docPartBody>
+    </w:docPart>
   </w:docParts>
 </w:glossaryDocument>
 </file>
@@ -2040,8 +2242,9 @@
     <w:panose1 w:val="020B0604030504040204"/>
     <w:charset w:val="00"/>
     <w:family w:val="swiss"/>
+    <w:notTrueType/>
     <w:pitch w:val="variable"/>
-    <w:sig w:usb0="E1002EFF" w:usb1="C000605B" w:usb2="00000029" w:usb3="00000000" w:csb0="000101FF" w:csb1="00000000"/>
+    <w:sig w:usb0="00000003" w:usb1="00000000" w:usb2="00000000" w:usb3="00000000" w:csb0="00000001" w:csb1="00000000"/>
   </w:font>
 </w:fonts>
 </file>
@@ -2057,6 +2260,7 @@
   </w:compat>
   <w:rsids>
     <w:rsidRoot w:val="00761202"/>
+    <w:rsid w:val="001C7050"/>
     <w:rsid w:val="00761202"/>
     <w:rsid w:val="00DF7858"/>
   </w:rsids>
@@ -2239,6 +2443,7 @@
   <w:style w:type="paragraph" w:default="1" w:styleId="Normal">
     <w:name w:val="Normal"/>
     <w:qFormat/>
+    <w:rsid w:val="001C7050"/>
     <w:rPr>
       <w:rFonts w:cs="Times New Roman"/>
       <w:sz w:val="3276"/>
@@ -2670,6 +2875,22 @@
   <w:style w:type="paragraph" w:customStyle="1" w:styleId="746390107F6346F79182BCF833AE0928">
     <w:name w:val="746390107F6346F79182BCF833AE0928"/>
     <w:rsid w:val="00761202"/>
+  </w:style>
+  <w:style w:type="paragraph" w:customStyle="1" w:styleId="F8345755A20D43D5BF20404ABEE22AD8">
+    <w:name w:val="F8345755A20D43D5BF20404ABEE22AD8"/>
+    <w:rsid w:val="001C7050"/>
+  </w:style>
+  <w:style w:type="paragraph" w:customStyle="1" w:styleId="881995A5682B45A487D4E0E8A0D17BC4">
+    <w:name w:val="881995A5682B45A487D4E0E8A0D17BC4"/>
+    <w:rsid w:val="001C7050"/>
+  </w:style>
+  <w:style w:type="paragraph" w:customStyle="1" w:styleId="535358A20E4A43E99A0B747C7731CA99">
+    <w:name w:val="535358A20E4A43E99A0B747C7731CA99"/>
+    <w:rsid w:val="001C7050"/>
+  </w:style>
+  <w:style w:type="paragraph" w:customStyle="1" w:styleId="99FA5450F12A42D3ABC3249F6DAA9D07">
+    <w:name w:val="99FA5450F12A42D3ABC3249F6DAA9D07"/>
+    <w:rsid w:val="001C7050"/>
   </w:style>
 </w:styles>
 </file>
@@ -2987,7 +3208,7 @@
 </file>
 
 <file path=customXml/itemProps2.xml><?xml version="1.0" encoding="utf-8"?>
-<ds:datastoreItem xmlns:ds="http://schemas.openxmlformats.org/officeDocument/2006/customXml" ds:itemID="{E177D626-FB6E-46ED-BDD7-56A59A36137A}">
+<ds:datastoreItem xmlns:ds="http://schemas.openxmlformats.org/officeDocument/2006/customXml" ds:itemID="{D752A209-FDC3-46CF-8147-4BD87965865A}">
   <ds:schemaRefs>
     <ds:schemaRef ds:uri="http://schemas.openxmlformats.org/officeDocument/2006/bibliography"/>
   </ds:schemaRefs>

</xml_diff>